<commit_message>
Cambio a descripción del problema y actores
</commit_message>
<xml_diff>
--- a/Doc1/ADOO_Documentacion.docx
+++ b/Doc1/ADOO_Documentacion.docx
@@ -34,67 +34,552 @@
     <w:p>
       <w:pPr>
         <w:pStyle w:val="TextBody"/>
-        <w:rPr/>
-      </w:pPr>
-      <w:r>
-        <w:rPr/>
-        <w:t xml:space="preserve">El proyecto mostrado a continuación permite administrar una panadería de manera “sencilla”, es decir va </w:t>
-      </w:r>
-      <w:bookmarkStart w:id="0" w:name="docs-internal-guid-6d77f82c-7fff-367e-f7"/>
-      <w:bookmarkEnd w:id="0"/>
-      <w:r>
         <w:rPr>
-          <w:rFonts w:ascii="Times New Roman" w:hAnsi="Times New Roman"/>
           <w:b w:val="false"/>
           <w:i w:val="false"/>
           <w:caps w:val="false"/>
           <w:smallCaps w:val="false"/>
-          <w:strike w:val="false"/>
-          <w:dstrike w:val="false"/>
+          <w:lang w:val="es-MX"/>
+        </w:rPr>
+      </w:pPr>
+      <w:r>
+        <w:rPr>
+          <w:rFonts w:ascii="Arial;Arial EmbeddedFont;Arial MSFontService;sans-serif" w:hAnsi="Arial;Arial EmbeddedFont;Arial MSFontService;sans-serif"/>
+          <w:b w:val="false"/>
+          <w:i w:val="false"/>
+          <w:caps w:val="false"/>
+          <w:smallCaps w:val="false"/>
           <w:color w:val="000000"/>
-          <w:sz w:val="28"/>
-          <w:u w:val="none"/>
-          <w:effect w:val="none"/>
+          <w:sz w:val="24"/>
+          <w:lang w:val="es-MX"/>
         </w:rPr>
-        <w:t>dirigido</w:t>
-      </w:r>
-      <w:r>
-        <w:rPr/>
-        <w:t xml:space="preserve"> a panaderías que no tienen software asociado con la venta y administración del pan. Con el proyecto se espera poder agilizar tiempos en cuanto a conteo de inventario de la misma panadería, debido a que la manera rústica de hacerlo es ver el inventario y a través del apoyo de papel hacer el conteo de lo que se tiene y lo que hace falta para poder elaborar pan, con el software desarrollado se espera agilizar esto, a su vez permite saber a los dueños de la panadería que es lo que pueden hacer con el inventario que poseen. </w:t>
-      </w:r>
-    </w:p>
-    <w:p>
-      <w:pPr>
-        <w:pStyle w:val="TextBody"/>
-        <w:rPr/>
-      </w:pPr>
-      <w:r>
-        <w:rPr/>
-        <w:t>El programa permite saber que se puede hacer con el inventari</w:t>
-      </w:r>
-      <w:r>
-        <w:rPr/>
-        <w:t>o</w:t>
-      </w:r>
-      <w:r>
-        <w:rPr/>
-        <w:t xml:space="preserve"> actual, así como </w:t>
-      </w:r>
-      <w:r>
-        <w:rPr/>
-        <w:t>permite</w:t>
-      </w:r>
-      <w:r>
-        <w:rPr/>
-        <w:t xml:space="preserve"> vender pan, tener un conteo de materiales del inventario </w:t>
-      </w:r>
-      <w:r>
-        <w:rPr/>
-        <w:t>con el fin de poder realizar compras de la materia prima, cabe destacar que las compras son meramente informativas para la administración del dinero.</w:t>
-      </w:r>
-      <w:r>
-        <w:rPr/>
-        <w:t xml:space="preserve"> El programa cuenta con una interfaz intuitiva para que el usuario sea capaz de manejarlo.</w:t>
+        <w:t>El proyecto mostrado a continuación permite administrar una panadería de manera “sencilla”, es decir va dirigido</w:t>
+      </w:r>
+      <w:r>
+        <w:rPr>
+          <w:b w:val="false"/>
+          <w:i w:val="false"/>
+          <w:caps w:val="false"/>
+          <w:smallCaps w:val="false"/>
+          <w:color w:val="000000"/>
+          <w:lang w:val="es-MX"/>
+        </w:rPr>
+        <w:t xml:space="preserve"> </w:t>
+      </w:r>
+      <w:r>
+        <w:rPr>
+          <w:rFonts w:ascii="Arial;Arial EmbeddedFont;Arial MSFontService;sans-serif" w:hAnsi="Arial;Arial EmbeddedFont;Arial MSFontService;sans-serif"/>
+          <w:b w:val="false"/>
+          <w:i w:val="false"/>
+          <w:caps w:val="false"/>
+          <w:smallCaps w:val="false"/>
+          <w:color w:val="000000"/>
+          <w:sz w:val="24"/>
+          <w:lang w:val="es-MX"/>
+        </w:rPr>
+        <w:t>a panaderías que no tienen software asociado con la venta y administración del pan o aquellas que no se sientan conformes con el software que usan para su administración. Con el programa se espera poder controlar el inventario tanto de materia prima como de productos que venda la panadería con el fin de administrarlos para la venta del pan.</w:t>
+      </w:r>
+    </w:p>
+    <w:p>
+      <w:pPr>
+        <w:pStyle w:val="TextBody"/>
+        <w:pBdr/>
+        <w:spacing w:lineRule="atLeast" w:line="315"/>
+        <w:ind w:left="0" w:right="0" w:hanging="0"/>
+        <w:jc w:val="both"/>
+        <w:rPr>
+          <w:b w:val="false"/>
+          <w:i w:val="false"/>
+          <w:caps w:val="false"/>
+          <w:smallCaps w:val="false"/>
+          <w:lang w:val="es-MX"/>
+        </w:rPr>
+      </w:pPr>
+      <w:r>
+        <w:rPr>
+          <w:rFonts w:ascii="Arial;Arial EmbeddedFont;Arial MSFontService;sans-serif" w:hAnsi="Arial;Arial EmbeddedFont;Arial MSFontService;sans-serif"/>
+          <w:b w:val="false"/>
+          <w:i w:val="false"/>
+          <w:caps w:val="false"/>
+          <w:smallCaps w:val="false"/>
+          <w:color w:val="000000"/>
+          <w:sz w:val="24"/>
+          <w:lang w:val="es-MX"/>
+        </w:rPr>
+        <w:t>Además de la venta del pan se puede administrar la compra de materia</w:t>
+      </w:r>
+      <w:r>
+        <w:rPr>
+          <w:b w:val="false"/>
+          <w:i w:val="false"/>
+          <w:caps w:val="false"/>
+          <w:smallCaps w:val="false"/>
+          <w:color w:val="000000"/>
+          <w:lang w:val="es-MX"/>
+        </w:rPr>
+        <w:t xml:space="preserve"> </w:t>
+      </w:r>
+      <w:r>
+        <w:rPr>
+          <w:rFonts w:ascii="Arial;Arial EmbeddedFont;Arial MSFontService;sans-serif" w:hAnsi="Arial;Arial EmbeddedFont;Arial MSFontService;sans-serif"/>
+          <w:b w:val="false"/>
+          <w:i w:val="false"/>
+          <w:caps w:val="false"/>
+          <w:smallCaps w:val="false"/>
+          <w:color w:val="000000"/>
+          <w:sz w:val="24"/>
+          <w:lang w:val="es-MX"/>
+        </w:rPr>
+        <w:t>prima necesaria para la elaboración de pan, cabe destacar que las compras son meramente informativas para la administración del dinero. El programa cuenta con una interfaz intuitiva para que el usuario sea capaz de manejarlo, además al realizar transacciones relacionadas con la venta del pan provee de un “ticket” con el cual el usuario puede ver las transacciones realizadas.</w:t>
+      </w:r>
+      <w:r>
+        <w:rPr>
+          <w:b w:val="false"/>
+          <w:i w:val="false"/>
+          <w:caps w:val="false"/>
+          <w:smallCaps w:val="false"/>
+          <w:lang w:val="es-MX"/>
+        </w:rPr>
+        <w:t> </w:t>
+      </w:r>
+    </w:p>
+    <w:p>
+      <w:pPr>
+        <w:pStyle w:val="TextBody"/>
+        <w:pBdr/>
+        <w:spacing w:lineRule="atLeast" w:line="315"/>
+        <w:ind w:left="0" w:right="0" w:hanging="0"/>
+        <w:jc w:val="both"/>
+        <w:rPr>
+          <w:b w:val="false"/>
+          <w:i w:val="false"/>
+          <w:caps w:val="false"/>
+          <w:smallCaps w:val="false"/>
+          <w:lang w:val="es-MX"/>
+        </w:rPr>
+      </w:pPr>
+      <w:r>
+        <w:rPr>
+          <w:rFonts w:ascii="Arial;Arial EmbeddedFont;Arial MSFontService;sans-serif" w:hAnsi="Arial;Arial EmbeddedFont;Arial MSFontService;sans-serif"/>
+          <w:b w:val="false"/>
+          <w:i w:val="false"/>
+          <w:caps w:val="false"/>
+          <w:smallCaps w:val="false"/>
+          <w:color w:val="000000"/>
+          <w:sz w:val="24"/>
+          <w:lang w:val="es-MX"/>
+        </w:rPr>
+        <w:t>Al iniciar el programa permite ingresar al sistema de 3 formas, así como dar de alta 3 tipos de usuarios. Los usuarios empleados en este programa son:</w:t>
+      </w:r>
+      <w:r>
+        <w:rPr>
+          <w:b w:val="false"/>
+          <w:i w:val="false"/>
+          <w:caps w:val="false"/>
+          <w:smallCaps w:val="false"/>
+          <w:lang w:val="es-MX"/>
+        </w:rPr>
+        <w:t> </w:t>
+      </w:r>
+    </w:p>
+    <w:p>
+      <w:pPr>
+        <w:pStyle w:val="TextBody"/>
+        <w:pBdr/>
+        <w:spacing w:lineRule="atLeast" w:line="315"/>
+        <w:ind w:left="0" w:right="0" w:hanging="0"/>
+        <w:jc w:val="both"/>
+        <w:rPr>
+          <w:b w:val="false"/>
+          <w:i w:val="false"/>
+          <w:caps w:val="false"/>
+          <w:smallCaps w:val="false"/>
+          <w:lang w:val="es-MX"/>
+        </w:rPr>
+      </w:pPr>
+      <w:r>
+        <w:rPr>
+          <w:rFonts w:ascii="Arial;Arial EmbeddedFont;Arial MSFontService;sans-serif" w:hAnsi="Arial;Arial EmbeddedFont;Arial MSFontService;sans-serif"/>
+          <w:b w:val="false"/>
+          <w:i w:val="false"/>
+          <w:caps w:val="false"/>
+          <w:smallCaps w:val="false"/>
+          <w:color w:val="000000"/>
+          <w:sz w:val="24"/>
+          <w:lang w:val="es-MX"/>
+        </w:rPr>
+        <w:t>Administrador.</w:t>
+      </w:r>
+    </w:p>
+    <w:p>
+      <w:pPr>
+        <w:pStyle w:val="TextBody"/>
+        <w:pBdr/>
+        <w:spacing w:lineRule="atLeast" w:line="315"/>
+        <w:ind w:left="0" w:right="0" w:hanging="0"/>
+        <w:jc w:val="both"/>
+        <w:rPr>
+          <w:b w:val="false"/>
+          <w:i w:val="false"/>
+          <w:caps w:val="false"/>
+          <w:smallCaps w:val="false"/>
+          <w:lang w:val="es-MX"/>
+        </w:rPr>
+      </w:pPr>
+      <w:r>
+        <w:rPr>
+          <w:rFonts w:ascii="Arial;Arial EmbeddedFont;Arial MSFontService;sans-serif" w:hAnsi="Arial;Arial EmbeddedFont;Arial MSFontService;sans-serif"/>
+          <w:b w:val="false"/>
+          <w:i w:val="false"/>
+          <w:caps w:val="false"/>
+          <w:smallCaps w:val="false"/>
+          <w:color w:val="000000"/>
+          <w:sz w:val="24"/>
+          <w:lang w:val="es-MX"/>
+        </w:rPr>
+        <w:t>Cliente.</w:t>
+      </w:r>
+    </w:p>
+    <w:p>
+      <w:pPr>
+        <w:pStyle w:val="TextBody"/>
+        <w:pBdr/>
+        <w:spacing w:lineRule="atLeast" w:line="315"/>
+        <w:ind w:left="0" w:right="0" w:hanging="0"/>
+        <w:jc w:val="both"/>
+        <w:rPr>
+          <w:b w:val="false"/>
+          <w:i w:val="false"/>
+          <w:caps w:val="false"/>
+          <w:smallCaps w:val="false"/>
+          <w:lang w:val="es-MX"/>
+        </w:rPr>
+      </w:pPr>
+      <w:r>
+        <w:rPr>
+          <w:rFonts w:ascii="Arial;Arial EmbeddedFont;Arial MSFontService;sans-serif" w:hAnsi="Arial;Arial EmbeddedFont;Arial MSFontService;sans-serif"/>
+          <w:b w:val="false"/>
+          <w:i w:val="false"/>
+          <w:caps w:val="false"/>
+          <w:smallCaps w:val="false"/>
+          <w:color w:val="000000"/>
+          <w:sz w:val="24"/>
+          <w:lang w:val="es-MX"/>
+        </w:rPr>
+        <w:t>Usuario.</w:t>
+      </w:r>
+    </w:p>
+    <w:p>
+      <w:pPr>
+        <w:pStyle w:val="TextBody"/>
+        <w:pBdr/>
+        <w:spacing w:lineRule="atLeast" w:line="315"/>
+        <w:ind w:left="0" w:right="0" w:hanging="0"/>
+        <w:jc w:val="both"/>
+        <w:rPr>
+          <w:b w:val="false"/>
+          <w:i w:val="false"/>
+          <w:caps w:val="false"/>
+          <w:smallCaps w:val="false"/>
+          <w:lang w:val="es-MX"/>
+        </w:rPr>
+      </w:pPr>
+      <w:r>
+        <w:rPr>
+          <w:rFonts w:ascii="Arial;Arial EmbeddedFont;Arial MSFontService;sans-serif" w:hAnsi="Arial;Arial EmbeddedFont;Arial MSFontService;sans-serif"/>
+          <w:b w:val="false"/>
+          <w:i w:val="false"/>
+          <w:caps w:val="false"/>
+          <w:smallCaps w:val="false"/>
+          <w:color w:val="000000"/>
+          <w:sz w:val="24"/>
+          <w:lang w:val="es-MX"/>
+        </w:rPr>
+        <w:t>El administrador podrá ser capaz de comprar materia prima para la administración del pan que se maneja en la misma panadería, una vez que exista materia</w:t>
+      </w:r>
+      <w:r>
+        <w:rPr>
+          <w:b w:val="false"/>
+          <w:i w:val="false"/>
+          <w:caps w:val="false"/>
+          <w:smallCaps w:val="false"/>
+          <w:color w:val="000000"/>
+          <w:lang w:val="es-MX"/>
+        </w:rPr>
+        <w:t xml:space="preserve"> </w:t>
+      </w:r>
+      <w:r>
+        <w:rPr>
+          <w:rFonts w:ascii="Arial;Arial EmbeddedFont;Arial MSFontService;sans-serif" w:hAnsi="Arial;Arial EmbeddedFont;Arial MSFontService;sans-serif"/>
+          <w:b w:val="false"/>
+          <w:i w:val="false"/>
+          <w:caps w:val="false"/>
+          <w:smallCaps w:val="false"/>
+          <w:color w:val="000000"/>
+          <w:sz w:val="24"/>
+          <w:lang w:val="es-MX"/>
+        </w:rPr>
+        <w:t>prima suficiente para crear determinado pan se puede crear pan disminuyendo la materia</w:t>
+      </w:r>
+      <w:r>
+        <w:rPr>
+          <w:b w:val="false"/>
+          <w:i w:val="false"/>
+          <w:caps w:val="false"/>
+          <w:smallCaps w:val="false"/>
+          <w:color w:val="000000"/>
+          <w:lang w:val="es-MX"/>
+        </w:rPr>
+        <w:t xml:space="preserve"> </w:t>
+      </w:r>
+      <w:r>
+        <w:rPr>
+          <w:rFonts w:ascii="Arial;Arial EmbeddedFont;Arial MSFontService;sans-serif" w:hAnsi="Arial;Arial EmbeddedFont;Arial MSFontService;sans-serif"/>
+          <w:b w:val="false"/>
+          <w:i w:val="false"/>
+          <w:caps w:val="false"/>
+          <w:smallCaps w:val="false"/>
+          <w:color w:val="000000"/>
+          <w:sz w:val="24"/>
+          <w:lang w:val="es-MX"/>
+        </w:rPr>
+        <w:t>prima necesaria, todos los movimientos anteriores son meramente informativos con el fin de tener una administración precisa del inventario.</w:t>
+      </w:r>
+    </w:p>
+    <w:p>
+      <w:pPr>
+        <w:pStyle w:val="TextBody"/>
+        <w:pBdr/>
+        <w:spacing w:lineRule="atLeast" w:line="315"/>
+        <w:ind w:left="0" w:right="0" w:hanging="0"/>
+        <w:jc w:val="both"/>
+        <w:rPr>
+          <w:b w:val="false"/>
+          <w:i w:val="false"/>
+          <w:caps w:val="false"/>
+          <w:smallCaps w:val="false"/>
+          <w:lang w:val="es-MX"/>
+        </w:rPr>
+      </w:pPr>
+      <w:r>
+        <w:rPr>
+          <w:rFonts w:ascii="Arial;Arial EmbeddedFont;Arial MSFontService;sans-serif" w:hAnsi="Arial;Arial EmbeddedFont;Arial MSFontService;sans-serif"/>
+          <w:b w:val="false"/>
+          <w:i w:val="false"/>
+          <w:caps w:val="false"/>
+          <w:smallCaps w:val="false"/>
+          <w:color w:val="000000"/>
+          <w:sz w:val="24"/>
+          <w:lang w:val="es-MX"/>
+        </w:rPr>
+        <w:t>Todas las consultas realizadas para manejar el inventario (compra de materia prima), así como las relacionadas con la venta del pan (creación y venta de pan), se harán a una base de datos.</w:t>
+      </w:r>
+    </w:p>
+    <w:p>
+      <w:pPr>
+        <w:pStyle w:val="TextBody"/>
+        <w:pBdr/>
+        <w:spacing w:lineRule="atLeast" w:line="300"/>
+        <w:ind w:left="0" w:right="0" w:hanging="0"/>
+        <w:jc w:val="both"/>
+        <w:rPr>
+          <w:b w:val="false"/>
+          <w:i w:val="false"/>
+          <w:caps w:val="false"/>
+          <w:smallCaps w:val="false"/>
+          <w:lang w:val="es-MX"/>
+        </w:rPr>
+      </w:pPr>
+      <w:r>
+        <w:rPr>
+          <w:rFonts w:ascii="Arial;Arial EmbeddedFont;Arial MSFontService;sans-serif" w:hAnsi="Arial;Arial EmbeddedFont;Arial MSFontService;sans-serif"/>
+          <w:b w:val="false"/>
+          <w:i w:val="false"/>
+          <w:caps w:val="false"/>
+          <w:smallCaps w:val="false"/>
+          <w:color w:val="000000"/>
+          <w:sz w:val="24"/>
+          <w:lang w:val="es-MX"/>
+        </w:rPr>
+        <w:t>Las operaciones básicas que proveerá</w:t>
+      </w:r>
+      <w:r>
+        <w:rPr>
+          <w:b w:val="false"/>
+          <w:i w:val="false"/>
+          <w:caps w:val="false"/>
+          <w:smallCaps w:val="false"/>
+          <w:color w:val="000000"/>
+          <w:lang w:val="es-MX"/>
+        </w:rPr>
+        <w:t xml:space="preserve"> </w:t>
+      </w:r>
+      <w:r>
+        <w:rPr>
+          <w:rFonts w:ascii="Arial;Arial EmbeddedFont;Arial MSFontService;sans-serif" w:hAnsi="Arial;Arial EmbeddedFont;Arial MSFontService;sans-serif"/>
+          <w:b w:val="false"/>
+          <w:i w:val="false"/>
+          <w:caps w:val="false"/>
+          <w:smallCaps w:val="false"/>
+          <w:color w:val="000000"/>
+          <w:sz w:val="24"/>
+          <w:lang w:val="es-MX"/>
+        </w:rPr>
+        <w:t>el programa son:</w:t>
+      </w:r>
+    </w:p>
+    <w:p>
+      <w:pPr>
+        <w:pStyle w:val="TextBody"/>
+        <w:pBdr/>
+        <w:spacing w:lineRule="atLeast" w:line="300"/>
+        <w:ind w:left="0" w:right="0" w:hanging="0"/>
+        <w:jc w:val="both"/>
+        <w:rPr>
+          <w:b w:val="false"/>
+          <w:i w:val="false"/>
+          <w:caps w:val="false"/>
+          <w:smallCaps w:val="false"/>
+          <w:lang w:val="es-MX"/>
+        </w:rPr>
+      </w:pPr>
+      <w:r>
+        <w:rPr>
+          <w:rFonts w:ascii="Arial;Arial EmbeddedFont;Arial MSFontService;sans-serif" w:hAnsi="Arial;Arial EmbeddedFont;Arial MSFontService;sans-serif"/>
+          <w:b w:val="false"/>
+          <w:i w:val="false"/>
+          <w:caps w:val="false"/>
+          <w:smallCaps w:val="false"/>
+          <w:color w:val="000000"/>
+          <w:sz w:val="24"/>
+          <w:lang w:val="es-MX"/>
+        </w:rPr>
+        <w:t>Adquisición de inventario en cuanto a materia prima.</w:t>
+      </w:r>
+    </w:p>
+    <w:p>
+      <w:pPr>
+        <w:pStyle w:val="TextBody"/>
+        <w:pBdr/>
+        <w:spacing w:lineRule="atLeast" w:line="300"/>
+        <w:ind w:left="0" w:right="0" w:hanging="0"/>
+        <w:jc w:val="both"/>
+        <w:rPr>
+          <w:b w:val="false"/>
+          <w:i w:val="false"/>
+          <w:caps w:val="false"/>
+          <w:smallCaps w:val="false"/>
+          <w:lang w:val="es-MX"/>
+        </w:rPr>
+      </w:pPr>
+      <w:r>
+        <w:rPr>
+          <w:rFonts w:ascii="Arial;Arial EmbeddedFont;Arial MSFontService;sans-serif" w:hAnsi="Arial;Arial EmbeddedFont;Arial MSFontService;sans-serif"/>
+          <w:b w:val="false"/>
+          <w:i w:val="false"/>
+          <w:caps w:val="false"/>
+          <w:smallCaps w:val="false"/>
+          <w:color w:val="000000"/>
+          <w:sz w:val="24"/>
+          <w:lang w:val="es-MX"/>
+        </w:rPr>
+        <w:t>Creación de Pan por medio de la materia prima.</w:t>
+      </w:r>
+    </w:p>
+    <w:p>
+      <w:pPr>
+        <w:pStyle w:val="TextBody"/>
+        <w:pBdr/>
+        <w:spacing w:lineRule="atLeast" w:line="300"/>
+        <w:ind w:left="0" w:right="0" w:hanging="0"/>
+        <w:jc w:val="both"/>
+        <w:rPr>
+          <w:b w:val="false"/>
+          <w:i w:val="false"/>
+          <w:caps w:val="false"/>
+          <w:smallCaps w:val="false"/>
+          <w:lang w:val="es-MX"/>
+        </w:rPr>
+      </w:pPr>
+      <w:r>
+        <w:rPr>
+          <w:rFonts w:ascii="Arial;Arial EmbeddedFont;Arial MSFontService;sans-serif" w:hAnsi="Arial;Arial EmbeddedFont;Arial MSFontService;sans-serif"/>
+          <w:b w:val="false"/>
+          <w:i w:val="false"/>
+          <w:caps w:val="false"/>
+          <w:smallCaps w:val="false"/>
+          <w:color w:val="000000"/>
+          <w:sz w:val="24"/>
+          <w:lang w:val="es-MX"/>
+        </w:rPr>
+        <w:t>Venta de Pan con ticket.</w:t>
+      </w:r>
+    </w:p>
+    <w:p>
+      <w:pPr>
+        <w:pStyle w:val="TextBody"/>
+        <w:pBdr/>
+        <w:spacing w:lineRule="atLeast" w:line="300"/>
+        <w:ind w:left="0" w:right="0" w:hanging="0"/>
+        <w:jc w:val="both"/>
+        <w:rPr>
+          <w:b w:val="false"/>
+          <w:i w:val="false"/>
+          <w:caps w:val="false"/>
+          <w:smallCaps w:val="false"/>
+          <w:lang w:val="es-MX"/>
+        </w:rPr>
+      </w:pPr>
+      <w:r>
+        <w:rPr>
+          <w:rFonts w:ascii="Arial;Arial EmbeddedFont;Arial MSFontService;sans-serif" w:hAnsi="Arial;Arial EmbeddedFont;Arial MSFontService;sans-serif"/>
+          <w:b w:val="false"/>
+          <w:i w:val="false"/>
+          <w:caps w:val="false"/>
+          <w:smallCaps w:val="false"/>
+          <w:color w:val="000000"/>
+          <w:sz w:val="24"/>
+          <w:lang w:val="es-MX"/>
+        </w:rPr>
+        <w:t>CRUD de Usuarios, Administrador y de Cliente.</w:t>
+      </w:r>
+    </w:p>
+    <w:p>
+      <w:pPr>
+        <w:pStyle w:val="TextBody"/>
+        <w:pBdr/>
+        <w:spacing w:lineRule="atLeast" w:line="315"/>
+        <w:ind w:left="0" w:right="0" w:hanging="0"/>
+        <w:jc w:val="both"/>
+        <w:rPr>
+          <w:b w:val="false"/>
+          <w:i w:val="false"/>
+          <w:caps w:val="false"/>
+          <w:smallCaps w:val="false"/>
+          <w:lang w:val="es-MX"/>
+        </w:rPr>
+      </w:pPr>
+      <w:r>
+        <w:rPr/>
+      </w:r>
+    </w:p>
+    <w:p>
+      <w:pPr>
+        <w:pStyle w:val="TextBody"/>
+        <w:pBdr/>
+        <w:spacing w:lineRule="atLeast" w:line="315"/>
+        <w:ind w:left="0" w:right="0" w:hanging="0"/>
+        <w:jc w:val="both"/>
+        <w:rPr>
+          <w:b w:val="false"/>
+          <w:i w:val="false"/>
+          <w:caps w:val="false"/>
+          <w:smallCaps w:val="false"/>
+          <w:lang w:val="es-MX"/>
+        </w:rPr>
+      </w:pPr>
+      <w:r>
+        <w:rPr/>
       </w:r>
     </w:p>
     <w:p>
@@ -111,7 +596,7 @@
         <w:pStyle w:val="Heading3"/>
         <w:numPr>
           <w:ilvl w:val="2"/>
-          <w:numId w:val="1"/>
+          <w:numId w:val="2"/>
         </w:numPr>
         <w:rPr/>
       </w:pPr>
@@ -134,7 +619,7 @@
         <w:pStyle w:val="Heading3"/>
         <w:numPr>
           <w:ilvl w:val="2"/>
-          <w:numId w:val="1"/>
+          <w:numId w:val="2"/>
         </w:numPr>
         <w:rPr/>
       </w:pPr>
@@ -185,17 +670,13 @@
         <w:pStyle w:val="Heading3"/>
         <w:numPr>
           <w:ilvl w:val="2"/>
-          <w:numId w:val="1"/>
+          <w:numId w:val="2"/>
         </w:numPr>
         <w:rPr/>
       </w:pPr>
       <w:r>
         <w:rPr/>
-        <w:t xml:space="preserve">Reglas de Negocio (RN) </w:t>
-      </w:r>
-      <w:r>
-        <w:rPr/>
-        <w:t>(pasar del drive)</w:t>
+        <w:t>Reglas de Negocio (RN) (pasar del drive)</w:t>
       </w:r>
     </w:p>
     <w:p>
@@ -221,12 +702,12 @@
         <w:pStyle w:val="Heading3"/>
         <w:numPr>
           <w:ilvl w:val="2"/>
-          <w:numId w:val="1"/>
+          <w:numId w:val="2"/>
         </w:numPr>
         <w:rPr/>
       </w:pPr>
-      <w:bookmarkStart w:id="1" w:name="docs-internal-guid-031ebce1-7fff-870e-5a"/>
-      <w:bookmarkEnd w:id="1"/>
+      <w:bookmarkStart w:id="0" w:name="docs-internal-guid-031ebce1-7fff-870e-5a"/>
+      <w:bookmarkEnd w:id="0"/>
       <w:r>
         <w:rPr/>
         <w:t>Documento de Especificación de Requerimientos.</w:t>
@@ -237,18 +718,20 @@
         <w:pStyle w:val="TextBody"/>
         <w:numPr>
           <w:ilvl w:val="0"/>
-          <w:numId w:val="2"/>
+          <w:numId w:val="3"/>
         </w:numPr>
         <w:tabs>
           <w:tab w:val="left" w:pos="0" w:leader="none"/>
         </w:tabs>
         <w:bidi w:val="0"/>
-        <w:spacing w:lineRule="auto" w:line="309" w:before="0" w:after="0"/>
+        <w:spacing w:lineRule="auto" w:line="307" w:before="0" w:after="0"/>
         <w:ind w:left="707" w:hanging="283"/>
         <w:jc w:val="both"/>
         <w:rPr>
           <w:rFonts w:ascii="Times New Roman" w:hAnsi="Times New Roman"/>
           <w:b w:val="false"/>
+          <w:b w:val="false"/>
+          <w:i w:val="false"/>
           <w:i w:val="false"/>
           <w:caps w:val="false"/>
           <w:smallCaps w:val="false"/>
@@ -281,12 +764,14 @@
       <w:pPr>
         <w:pStyle w:val="TextBody"/>
         <w:bidi w:val="0"/>
-        <w:spacing w:lineRule="auto" w:line="309" w:before="0" w:after="0"/>
+        <w:spacing w:lineRule="auto" w:line="307" w:before="0" w:after="0"/>
         <w:ind w:left="720" w:right="0" w:hanging="0"/>
         <w:jc w:val="both"/>
         <w:rPr>
           <w:rFonts w:ascii="Times New Roman" w:hAnsi="Times New Roman"/>
           <w:b w:val="false"/>
+          <w:b w:val="false"/>
+          <w:i w:val="false"/>
           <w:i w:val="false"/>
           <w:caps w:val="false"/>
           <w:smallCaps w:val="false"/>
@@ -319,12 +804,14 @@
       <w:pPr>
         <w:pStyle w:val="TextBody"/>
         <w:bidi w:val="0"/>
-        <w:spacing w:lineRule="auto" w:line="309" w:before="0" w:after="0"/>
+        <w:spacing w:lineRule="auto" w:line="307" w:before="0" w:after="0"/>
         <w:ind w:left="720" w:right="0" w:hanging="0"/>
         <w:jc w:val="both"/>
         <w:rPr>
           <w:rFonts w:ascii="Times New Roman" w:hAnsi="Times New Roman"/>
           <w:b w:val="false"/>
+          <w:b w:val="false"/>
+          <w:i w:val="false"/>
           <w:i w:val="false"/>
           <w:caps w:val="false"/>
           <w:smallCaps w:val="false"/>
@@ -357,12 +844,14 @@
       <w:pPr>
         <w:pStyle w:val="TextBody"/>
         <w:bidi w:val="0"/>
-        <w:spacing w:lineRule="auto" w:line="309" w:before="0" w:after="0"/>
+        <w:spacing w:lineRule="auto" w:line="307" w:before="0" w:after="0"/>
         <w:ind w:left="720" w:right="0" w:hanging="0"/>
         <w:jc w:val="both"/>
         <w:rPr>
           <w:rFonts w:ascii="Times New Roman" w:hAnsi="Times New Roman"/>
           <w:b w:val="false"/>
+          <w:b w:val="false"/>
+          <w:i w:val="false"/>
           <w:i w:val="false"/>
           <w:caps w:val="false"/>
           <w:smallCaps w:val="false"/>
@@ -395,12 +884,14 @@
       <w:pPr>
         <w:pStyle w:val="TextBody"/>
         <w:bidi w:val="0"/>
-        <w:spacing w:lineRule="auto" w:line="309" w:before="0" w:after="0"/>
+        <w:spacing w:lineRule="auto" w:line="307" w:before="0" w:after="0"/>
         <w:ind w:left="720" w:right="0" w:hanging="0"/>
         <w:jc w:val="both"/>
         <w:rPr>
           <w:rFonts w:ascii="Times New Roman" w:hAnsi="Times New Roman"/>
           <w:b w:val="false"/>
+          <w:b w:val="false"/>
+          <w:i w:val="false"/>
           <w:i w:val="false"/>
           <w:caps w:val="false"/>
           <w:smallCaps w:val="false"/>
@@ -433,7 +924,7 @@
       <w:pPr>
         <w:pStyle w:val="TextBody"/>
         <w:bidi w:val="0"/>
-        <w:spacing w:lineRule="auto" w:line="309" w:before="0" w:after="0"/>
+        <w:spacing w:lineRule="auto" w:line="307" w:before="0" w:after="0"/>
         <w:jc w:val="both"/>
         <w:rPr>
           <w:caps w:val="false"/>
@@ -472,18 +963,20 @@
         <w:pStyle w:val="TextBody"/>
         <w:numPr>
           <w:ilvl w:val="0"/>
-          <w:numId w:val="3"/>
+          <w:numId w:val="4"/>
         </w:numPr>
         <w:tabs>
           <w:tab w:val="left" w:pos="0" w:leader="none"/>
         </w:tabs>
         <w:bidi w:val="0"/>
-        <w:spacing w:lineRule="auto" w:line="309" w:before="0" w:after="160"/>
+        <w:spacing w:lineRule="auto" w:line="307" w:before="0" w:after="160"/>
         <w:ind w:left="707" w:hanging="283"/>
         <w:jc w:val="both"/>
         <w:rPr>
           <w:rFonts w:ascii="Times New Roman" w:hAnsi="Times New Roman"/>
           <w:b w:val="false"/>
+          <w:b w:val="false"/>
+          <w:i w:val="false"/>
           <w:i w:val="false"/>
           <w:caps w:val="false"/>
           <w:smallCaps w:val="false"/>
@@ -516,7 +1009,7 @@
       <w:pPr>
         <w:pStyle w:val="TextBody"/>
         <w:bidi w:val="0"/>
-        <w:spacing w:lineRule="auto" w:line="309" w:before="0" w:after="160"/>
+        <w:spacing w:lineRule="auto" w:line="307" w:before="0" w:after="160"/>
         <w:ind w:left="720" w:right="0" w:hanging="0"/>
         <w:jc w:val="both"/>
         <w:rPr/>
@@ -543,7 +1036,7 @@
         <w:pStyle w:val="Heading3"/>
         <w:numPr>
           <w:ilvl w:val="2"/>
-          <w:numId w:val="1"/>
+          <w:numId w:val="2"/>
         </w:numPr>
         <w:rPr/>
       </w:pPr>
@@ -566,7 +1059,7 @@
         <w:pStyle w:val="Heading3"/>
         <w:numPr>
           <w:ilvl w:val="2"/>
-          <w:numId w:val="1"/>
+          <w:numId w:val="2"/>
         </w:numPr>
         <w:rPr/>
       </w:pPr>
@@ -635,7 +1128,7 @@
         <w:pStyle w:val="Heading3"/>
         <w:numPr>
           <w:ilvl w:val="2"/>
-          <w:numId w:val="1"/>
+          <w:numId w:val="2"/>
         </w:numPr>
         <w:rPr/>
       </w:pPr>
@@ -667,7 +1160,7 @@
         <w:pStyle w:val="Heading3"/>
         <w:numPr>
           <w:ilvl w:val="2"/>
-          <w:numId w:val="1"/>
+          <w:numId w:val="2"/>
         </w:numPr>
         <w:rPr/>
       </w:pPr>
@@ -31476,7 +31969,7 @@
         <w:pStyle w:val="Heading3"/>
         <w:numPr>
           <w:ilvl w:val="2"/>
-          <w:numId w:val="1"/>
+          <w:numId w:val="2"/>
         </w:numPr>
         <w:spacing w:before="140" w:after="120"/>
         <w:rPr/>
@@ -31493,6 +31986,7 @@
       <w:pgNumType w:fmt="decimal"/>
       <w:formProt w:val="false"/>
       <w:textDirection w:val="lrTb"/>
+      <w:docGrid w:type="default" w:linePitch="100" w:charSpace="0"/>
     </w:sectPr>
   </w:body>
 </w:document>
@@ -31597,6 +32091,98 @@
   <w:abstractNum w:abstractNumId="2">
     <w:lvl w:ilvl="0">
       <w:start w:val="1"/>
+      <w:numFmt w:val="none"/>
+      <w:suff w:val="nothing"/>
+      <w:lvlText w:val=""/>
+      <w:lvlJc w:val="left"/>
+      <w:pPr>
+        <w:ind w:left="0" w:hanging="0"/>
+      </w:pPr>
+    </w:lvl>
+    <w:lvl w:ilvl="1">
+      <w:start w:val="1"/>
+      <w:numFmt w:val="none"/>
+      <w:suff w:val="nothing"/>
+      <w:lvlText w:val=""/>
+      <w:lvlJc w:val="left"/>
+      <w:pPr>
+        <w:ind w:left="0" w:hanging="0"/>
+      </w:pPr>
+    </w:lvl>
+    <w:lvl w:ilvl="2">
+      <w:start w:val="1"/>
+      <w:numFmt w:val="none"/>
+      <w:suff w:val="nothing"/>
+      <w:lvlText w:val=""/>
+      <w:lvlJc w:val="left"/>
+      <w:pPr>
+        <w:ind w:left="0" w:hanging="0"/>
+      </w:pPr>
+    </w:lvl>
+    <w:lvl w:ilvl="3">
+      <w:start w:val="1"/>
+      <w:numFmt w:val="none"/>
+      <w:suff w:val="nothing"/>
+      <w:lvlText w:val=""/>
+      <w:lvlJc w:val="left"/>
+      <w:pPr>
+        <w:ind w:left="0" w:hanging="0"/>
+      </w:pPr>
+    </w:lvl>
+    <w:lvl w:ilvl="4">
+      <w:start w:val="1"/>
+      <w:numFmt w:val="none"/>
+      <w:suff w:val="nothing"/>
+      <w:lvlText w:val=""/>
+      <w:lvlJc w:val="left"/>
+      <w:pPr>
+        <w:ind w:left="0" w:hanging="0"/>
+      </w:pPr>
+    </w:lvl>
+    <w:lvl w:ilvl="5">
+      <w:start w:val="1"/>
+      <w:numFmt w:val="none"/>
+      <w:suff w:val="nothing"/>
+      <w:lvlText w:val=""/>
+      <w:lvlJc w:val="left"/>
+      <w:pPr>
+        <w:ind w:left="0" w:hanging="0"/>
+      </w:pPr>
+    </w:lvl>
+    <w:lvl w:ilvl="6">
+      <w:start w:val="1"/>
+      <w:numFmt w:val="none"/>
+      <w:suff w:val="nothing"/>
+      <w:lvlText w:val=""/>
+      <w:lvlJc w:val="left"/>
+      <w:pPr>
+        <w:ind w:left="0" w:hanging="0"/>
+      </w:pPr>
+    </w:lvl>
+    <w:lvl w:ilvl="7">
+      <w:start w:val="1"/>
+      <w:numFmt w:val="none"/>
+      <w:suff w:val="nothing"/>
+      <w:lvlText w:val=""/>
+      <w:lvlJc w:val="left"/>
+      <w:pPr>
+        <w:ind w:left="0" w:hanging="0"/>
+      </w:pPr>
+    </w:lvl>
+    <w:lvl w:ilvl="8">
+      <w:start w:val="1"/>
+      <w:numFmt w:val="none"/>
+      <w:suff w:val="nothing"/>
+      <w:lvlText w:val=""/>
+      <w:lvlJc w:val="left"/>
+      <w:pPr>
+        <w:ind w:left="0" w:hanging="0"/>
+      </w:pPr>
+    </w:lvl>
+  </w:abstractNum>
+  <w:abstractNum w:abstractNumId="3">
+    <w:lvl w:ilvl="0">
+      <w:start w:val="1"/>
       <w:numFmt w:val="bullet"/>
       <w:lvlText w:val=""/>
       <w:lvlJc w:val="left"/>
@@ -31608,6 +32194,8 @@
       </w:pPr>
       <w:rPr>
         <w:rFonts w:ascii="Symbol" w:hAnsi="Symbol" w:cs="Symbol" w:hint="default"/>
+        <w:sz w:val="28"/>
+        <w:b w:val="false"/>
         <w:rFonts w:cs="OpenSymbol"/>
       </w:rPr>
     </w:lvl>
@@ -31740,7 +32328,7 @@
       </w:rPr>
     </w:lvl>
   </w:abstractNum>
-  <w:abstractNum w:abstractNumId="3">
+  <w:abstractNum w:abstractNumId="4">
     <w:lvl w:ilvl="0">
       <w:start w:val="1"/>
       <w:numFmt w:val="bullet"/>
@@ -31754,6 +32342,8 @@
       </w:pPr>
       <w:rPr>
         <w:rFonts w:ascii="Symbol" w:hAnsi="Symbol" w:cs="Symbol" w:hint="default"/>
+        <w:sz w:val="28"/>
+        <w:b w:val="false"/>
         <w:rFonts w:cs="OpenSymbol"/>
       </w:rPr>
     </w:lvl>
@@ -31895,6 +32485,9 @@
   <w:num w:numId="3">
     <w:abstractNumId w:val="3"/>
   </w:num>
+  <w:num w:numId="4">
+    <w:abstractNumId w:val="4"/>
+  </w:num>
 </w:numbering>
 </file>
 
@@ -31905,15 +32498,12 @@
       <w:rPr>
         <w:rFonts w:ascii="Liberation Serif" w:hAnsi="Liberation Serif" w:eastAsia="Noto Sans CJK SC" w:cs="Lohit Devanagari"/>
         <w:kern w:val="2"/>
-        <w:sz w:val="24"/>
         <w:szCs w:val="24"/>
         <w:lang w:val="es-ES" w:eastAsia="zh-CN" w:bidi="hi-IN"/>
       </w:rPr>
     </w:rPrDefault>
     <w:pPrDefault>
-      <w:pPr>
-        <w:widowControl/>
-      </w:pPr>
+      <w:pPr/>
     </w:pPrDefault>
   </w:docDefaults>
   <w:style w:type="paragraph" w:styleId="Normal">
@@ -31921,6 +32511,8 @@
     <w:qFormat/>
     <w:pPr>
       <w:widowControl/>
+      <w:bidi w:val="0"/>
+      <w:jc w:val="left"/>
     </w:pPr>
     <w:rPr>
       <w:rFonts w:ascii="Liberation Serif" w:hAnsi="Liberation Serif" w:eastAsia="Noto Sans CJK SC" w:cs="Lohit Devanagari"/>
@@ -31934,7 +32526,6 @@
   <w:style w:type="paragraph" w:styleId="Heading1">
     <w:name w:val="Heading 1"/>
     <w:basedOn w:val="Heading"/>
-    <w:next w:val="TextBody"/>
     <w:qFormat/>
     <w:pPr>
       <w:numPr>
@@ -31954,7 +32545,6 @@
   <w:style w:type="paragraph" w:styleId="Heading3">
     <w:name w:val="Heading 3"/>
     <w:basedOn w:val="Heading"/>
-    <w:next w:val="TextBody"/>
     <w:qFormat/>
     <w:pPr>
       <w:numPr>
@@ -31976,6 +32566,136 @@
     <w:qFormat/>
     <w:rPr>
       <w:rFonts w:ascii="OpenSymbol" w:hAnsi="OpenSymbol" w:eastAsia="OpenSymbol" w:cs="OpenSymbol"/>
+    </w:rPr>
+  </w:style>
+  <w:style w:type="character" w:styleId="ListLabel1">
+    <w:name w:val="ListLabel 1"/>
+    <w:qFormat/>
+    <w:rPr>
+      <w:rFonts w:ascii="Times New Roman" w:hAnsi="Times New Roman" w:cs="OpenSymbol"/>
+      <w:b w:val="false"/>
+      <w:sz w:val="28"/>
+    </w:rPr>
+  </w:style>
+  <w:style w:type="character" w:styleId="ListLabel2">
+    <w:name w:val="ListLabel 2"/>
+    <w:qFormat/>
+    <w:rPr>
+      <w:rFonts w:cs="OpenSymbol"/>
+    </w:rPr>
+  </w:style>
+  <w:style w:type="character" w:styleId="ListLabel3">
+    <w:name w:val="ListLabel 3"/>
+    <w:qFormat/>
+    <w:rPr>
+      <w:rFonts w:cs="OpenSymbol"/>
+    </w:rPr>
+  </w:style>
+  <w:style w:type="character" w:styleId="ListLabel4">
+    <w:name w:val="ListLabel 4"/>
+    <w:qFormat/>
+    <w:rPr>
+      <w:rFonts w:cs="OpenSymbol"/>
+    </w:rPr>
+  </w:style>
+  <w:style w:type="character" w:styleId="ListLabel5">
+    <w:name w:val="ListLabel 5"/>
+    <w:qFormat/>
+    <w:rPr>
+      <w:rFonts w:cs="OpenSymbol"/>
+    </w:rPr>
+  </w:style>
+  <w:style w:type="character" w:styleId="ListLabel6">
+    <w:name w:val="ListLabel 6"/>
+    <w:qFormat/>
+    <w:rPr>
+      <w:rFonts w:cs="OpenSymbol"/>
+    </w:rPr>
+  </w:style>
+  <w:style w:type="character" w:styleId="ListLabel7">
+    <w:name w:val="ListLabel 7"/>
+    <w:qFormat/>
+    <w:rPr>
+      <w:rFonts w:cs="OpenSymbol"/>
+    </w:rPr>
+  </w:style>
+  <w:style w:type="character" w:styleId="ListLabel8">
+    <w:name w:val="ListLabel 8"/>
+    <w:qFormat/>
+    <w:rPr>
+      <w:rFonts w:cs="OpenSymbol"/>
+    </w:rPr>
+  </w:style>
+  <w:style w:type="character" w:styleId="ListLabel9">
+    <w:name w:val="ListLabel 9"/>
+    <w:qFormat/>
+    <w:rPr>
+      <w:rFonts w:cs="OpenSymbol"/>
+    </w:rPr>
+  </w:style>
+  <w:style w:type="character" w:styleId="ListLabel10">
+    <w:name w:val="ListLabel 10"/>
+    <w:qFormat/>
+    <w:rPr>
+      <w:rFonts w:ascii="Times New Roman" w:hAnsi="Times New Roman" w:cs="OpenSymbol"/>
+      <w:b w:val="false"/>
+      <w:sz w:val="28"/>
+    </w:rPr>
+  </w:style>
+  <w:style w:type="character" w:styleId="ListLabel11">
+    <w:name w:val="ListLabel 11"/>
+    <w:qFormat/>
+    <w:rPr>
+      <w:rFonts w:cs="OpenSymbol"/>
+    </w:rPr>
+  </w:style>
+  <w:style w:type="character" w:styleId="ListLabel12">
+    <w:name w:val="ListLabel 12"/>
+    <w:qFormat/>
+    <w:rPr>
+      <w:rFonts w:cs="OpenSymbol"/>
+    </w:rPr>
+  </w:style>
+  <w:style w:type="character" w:styleId="ListLabel13">
+    <w:name w:val="ListLabel 13"/>
+    <w:qFormat/>
+    <w:rPr>
+      <w:rFonts w:cs="OpenSymbol"/>
+    </w:rPr>
+  </w:style>
+  <w:style w:type="character" w:styleId="ListLabel14">
+    <w:name w:val="ListLabel 14"/>
+    <w:qFormat/>
+    <w:rPr>
+      <w:rFonts w:cs="OpenSymbol"/>
+    </w:rPr>
+  </w:style>
+  <w:style w:type="character" w:styleId="ListLabel15">
+    <w:name w:val="ListLabel 15"/>
+    <w:qFormat/>
+    <w:rPr>
+      <w:rFonts w:cs="OpenSymbol"/>
+    </w:rPr>
+  </w:style>
+  <w:style w:type="character" w:styleId="ListLabel16">
+    <w:name w:val="ListLabel 16"/>
+    <w:qFormat/>
+    <w:rPr>
+      <w:rFonts w:cs="OpenSymbol"/>
+    </w:rPr>
+  </w:style>
+  <w:style w:type="character" w:styleId="ListLabel17">
+    <w:name w:val="ListLabel 17"/>
+    <w:qFormat/>
+    <w:rPr>
+      <w:rFonts w:cs="OpenSymbol"/>
+    </w:rPr>
+  </w:style>
+  <w:style w:type="character" w:styleId="ListLabel18">
+    <w:name w:val="ListLabel 18"/>
+    <w:qFormat/>
+    <w:rPr>
+      <w:rFonts w:cs="OpenSymbol"/>
     </w:rPr>
   </w:style>
   <w:style w:type="paragraph" w:styleId="Heading">
@@ -32039,7 +32759,6 @@
   <w:style w:type="paragraph" w:styleId="Title">
     <w:name w:val="Title"/>
     <w:basedOn w:val="Heading"/>
-    <w:next w:val="TextBody"/>
     <w:qFormat/>
     <w:pPr>
       <w:jc w:val="center"/>

</xml_diff>